<commit_message>
folder 7 was created and added new lesson
</commit_message>
<xml_diff>
--- a/books/links.docx
+++ b/books/links.docx
@@ -867,6 +867,7 @@
           <w:sz w:val="23"/>
           <w:szCs w:val="23"/>
           <w:shd w:val="clear" w:color="auto" w:fill="F8F8F8"/>
+          <w:lang w:val="ru-RU"/>
         </w:rPr>
       </w:pPr>
       <w:hyperlink r:id="rId9" w:history="1">
@@ -892,6 +893,374 @@
           <w:lang w:val="ru-RU"/>
         </w:rPr>
         <w:t xml:space="preserve"> </w:t>
+      </w:r>
+    </w:p>
+    <w:p>
+      <w:pPr>
+        <w:rPr>
+          <w:rFonts w:ascii="Arial" w:hAnsi="Arial" w:cs="Arial"/>
+          <w:color w:val="1D1C1D"/>
+          <w:sz w:val="23"/>
+          <w:szCs w:val="23"/>
+          <w:shd w:val="clear" w:color="auto" w:fill="F8F8F8"/>
+          <w:lang w:val="ru-RU"/>
+        </w:rPr>
+      </w:pPr>
+    </w:p>
+    <w:p>
+      <w:pPr>
+        <w:rPr>
+          <w:rStyle w:val="Hyperlink"/>
+          <w:rFonts w:ascii="Arial" w:hAnsi="Arial" w:cs="Arial"/>
+          <w:sz w:val="21"/>
+          <w:szCs w:val="21"/>
+          <w:shd w:val="clear" w:color="auto" w:fill="F9F9F9"/>
+        </w:rPr>
+      </w:pPr>
+      <w:r>
+        <w:rPr>
+          <w:rStyle w:val="style-scope"/>
+          <w:rFonts w:ascii="Arial" w:hAnsi="Arial" w:cs="Arial"/>
+          <w:color w:val="030303"/>
+          <w:sz w:val="21"/>
+          <w:szCs w:val="21"/>
+          <w:bdr w:val="none" w:sz="0" w:space="0" w:color="auto" w:frame="1"/>
+          <w:shd w:val="clear" w:color="auto" w:fill="F9F9F9"/>
+        </w:rPr>
+        <w:t xml:space="preserve">Android basics in </w:t>
+      </w:r>
+      <w:proofErr w:type="spellStart"/>
+      <w:r>
+        <w:rPr>
+          <w:rStyle w:val="style-scope"/>
+          <w:rFonts w:ascii="Arial" w:hAnsi="Arial" w:cs="Arial"/>
+          <w:color w:val="030303"/>
+          <w:sz w:val="21"/>
+          <w:szCs w:val="21"/>
+          <w:bdr w:val="none" w:sz="0" w:space="0" w:color="auto" w:frame="1"/>
+          <w:shd w:val="clear" w:color="auto" w:fill="F9F9F9"/>
+        </w:rPr>
+        <w:t>Kotlin</w:t>
+      </w:r>
+      <w:proofErr w:type="spellEnd"/>
+      <w:r>
+        <w:rPr>
+          <w:rStyle w:val="style-scope"/>
+          <w:rFonts w:ascii="Arial" w:hAnsi="Arial" w:cs="Arial"/>
+          <w:color w:val="030303"/>
+          <w:sz w:val="21"/>
+          <w:szCs w:val="21"/>
+          <w:bdr w:val="none" w:sz="0" w:space="0" w:color="auto" w:frame="1"/>
+          <w:shd w:val="clear" w:color="auto" w:fill="F9F9F9"/>
+        </w:rPr>
+        <w:t xml:space="preserve"> (Free course from Google): </w:t>
+      </w:r>
+      <w:r>
+        <w:fldChar w:fldCharType="begin"/>
+      </w:r>
+      <w:r>
+        <w:instrText xml:space="preserve"> HYPERLINK "https://www.youtube.com/redirect?event=video_description&amp;redir_token=QUFFLUhqbFNqcGk3OVVLN0loeXYxcFd1Q3VsV1VCcU9ZUXxBQ3Jtc0tsQmZvZjR4TjZydEE0Qjc1TVVCLURSb043dHBhTnNYYTVsVE1kbVZpUTB4S0pVTEduUVhiNVdhb0I5alhnbHRiOXhtR1loNkR6TU9PS3NWbmVpQ2pMaGVBZzBRN0hwOXpWM2lSRWE4SXlPbzJOc1lrUQ&amp;q=https%3A%2F%2Fdeveloper.android.com%2Fcourses%2Fandroid-basics-kotlin%2Fcourse" \t "_blank" </w:instrText>
+      </w:r>
+      <w:r>
+        <w:fldChar w:fldCharType="separate"/>
+      </w:r>
+      <w:r>
+        <w:rPr>
+          <w:rStyle w:val="Hyperlink"/>
+          <w:rFonts w:ascii="Arial" w:hAnsi="Arial" w:cs="Arial"/>
+          <w:sz w:val="21"/>
+          <w:szCs w:val="21"/>
+          <w:shd w:val="clear" w:color="auto" w:fill="F9F9F9"/>
+        </w:rPr>
+        <w:t>https://developer.android.com/courses...</w:t>
+      </w:r>
+    </w:p>
+    <w:p>
+      <w:pPr>
+        <w:rPr>
+          <w:rStyle w:val="style-scope"/>
+          <w:rFonts w:ascii="Arial" w:hAnsi="Arial" w:cs="Arial"/>
+          <w:color w:val="030303"/>
+          <w:sz w:val="21"/>
+          <w:szCs w:val="21"/>
+          <w:bdr w:val="none" w:sz="0" w:space="0" w:color="auto" w:frame="1"/>
+          <w:shd w:val="clear" w:color="auto" w:fill="F9F9F9"/>
+        </w:rPr>
+      </w:pPr>
+      <w:r>
+        <w:fldChar w:fldCharType="end"/>
+      </w:r>
+      <w:r>
+        <w:rPr>
+          <w:rStyle w:val="style-scope"/>
+          <w:rFonts w:ascii="Arial" w:hAnsi="Arial" w:cs="Arial"/>
+          <w:color w:val="030303"/>
+          <w:sz w:val="21"/>
+          <w:szCs w:val="21"/>
+          <w:bdr w:val="none" w:sz="0" w:space="0" w:color="auto" w:frame="1"/>
+          <w:shd w:val="clear" w:color="auto" w:fill="F9F9F9"/>
+        </w:rPr>
+        <w:t>​</w:t>
+      </w:r>
+    </w:p>
+    <w:p>
+      <w:pPr>
+        <w:rPr>
+          <w:rStyle w:val="style-scope"/>
+          <w:rFonts w:ascii="Arial" w:hAnsi="Arial" w:cs="Arial"/>
+          <w:color w:val="030303"/>
+          <w:sz w:val="21"/>
+          <w:szCs w:val="21"/>
+          <w:bdr w:val="none" w:sz="0" w:space="0" w:color="auto" w:frame="1"/>
+          <w:shd w:val="clear" w:color="auto" w:fill="F9F9F9"/>
+        </w:rPr>
+      </w:pPr>
+      <w:r>
+        <w:rPr>
+          <w:rStyle w:val="style-scope"/>
+          <w:rFonts w:ascii="Arial" w:hAnsi="Arial" w:cs="Arial"/>
+          <w:color w:val="030303"/>
+          <w:sz w:val="21"/>
+          <w:szCs w:val="21"/>
+          <w:bdr w:val="none" w:sz="0" w:space="0" w:color="auto" w:frame="1"/>
+          <w:shd w:val="clear" w:color="auto" w:fill="F9F9F9"/>
+        </w:rPr>
+        <w:t>​</w:t>
+      </w:r>
+    </w:p>
+    <w:p>
+      <w:pPr>
+        <w:rPr>
+          <w:rStyle w:val="Hyperlink"/>
+          <w:rFonts w:ascii="Arial" w:hAnsi="Arial" w:cs="Arial"/>
+          <w:sz w:val="21"/>
+          <w:szCs w:val="21"/>
+          <w:shd w:val="clear" w:color="auto" w:fill="F9F9F9"/>
+        </w:rPr>
+      </w:pPr>
+      <w:r>
+        <w:rPr>
+          <w:rStyle w:val="style-scope"/>
+          <w:rFonts w:ascii="Arial" w:hAnsi="Arial" w:cs="Arial"/>
+          <w:color w:val="030303"/>
+          <w:sz w:val="21"/>
+          <w:szCs w:val="21"/>
+          <w:bdr w:val="none" w:sz="0" w:space="0" w:color="auto" w:frame="1"/>
+          <w:shd w:val="clear" w:color="auto" w:fill="F9F9F9"/>
+        </w:rPr>
+        <w:t xml:space="preserve">​ </w:t>
+      </w:r>
+      <w:proofErr w:type="spellStart"/>
+      <w:r>
+        <w:rPr>
+          <w:rStyle w:val="style-scope"/>
+          <w:rFonts w:ascii="Arial" w:hAnsi="Arial" w:cs="Arial"/>
+          <w:color w:val="030303"/>
+          <w:sz w:val="21"/>
+          <w:szCs w:val="21"/>
+          <w:bdr w:val="none" w:sz="0" w:space="0" w:color="auto" w:frame="1"/>
+          <w:shd w:val="clear" w:color="auto" w:fill="F9F9F9"/>
+        </w:rPr>
+        <w:t>LetsBuildThatApp</w:t>
+      </w:r>
+      <w:proofErr w:type="spellEnd"/>
+      <w:r>
+        <w:rPr>
+          <w:rStyle w:val="style-scope"/>
+          <w:rFonts w:ascii="Arial" w:hAnsi="Arial" w:cs="Arial"/>
+          <w:color w:val="030303"/>
+          <w:sz w:val="21"/>
+          <w:szCs w:val="21"/>
+          <w:bdr w:val="none" w:sz="0" w:space="0" w:color="auto" w:frame="1"/>
+          <w:shd w:val="clear" w:color="auto" w:fill="F9F9F9"/>
+        </w:rPr>
+        <w:t xml:space="preserve"> channel for developing </w:t>
+      </w:r>
+      <w:proofErr w:type="spellStart"/>
+      <w:r>
+        <w:rPr>
+          <w:rStyle w:val="style-scope"/>
+          <w:rFonts w:ascii="Arial" w:hAnsi="Arial" w:cs="Arial"/>
+          <w:color w:val="030303"/>
+          <w:sz w:val="21"/>
+          <w:szCs w:val="21"/>
+          <w:bdr w:val="none" w:sz="0" w:space="0" w:color="auto" w:frame="1"/>
+          <w:shd w:val="clear" w:color="auto" w:fill="F9F9F9"/>
+        </w:rPr>
+        <w:t>iOS</w:t>
+      </w:r>
+      <w:proofErr w:type="spellEnd"/>
+      <w:r>
+        <w:rPr>
+          <w:rStyle w:val="style-scope"/>
+          <w:rFonts w:ascii="Arial" w:hAnsi="Arial" w:cs="Arial"/>
+          <w:color w:val="030303"/>
+          <w:sz w:val="21"/>
+          <w:szCs w:val="21"/>
+          <w:bdr w:val="none" w:sz="0" w:space="0" w:color="auto" w:frame="1"/>
+          <w:shd w:val="clear" w:color="auto" w:fill="F9F9F9"/>
+        </w:rPr>
+        <w:t xml:space="preserve">/Android apps: </w:t>
+      </w:r>
+      <w:hyperlink r:id="rId10" w:history="1">
+        <w:r>
+          <w:rPr>
+            <w:rStyle w:val="Hyperlink"/>
+            <w:rFonts w:ascii="Arial" w:hAnsi="Arial" w:cs="Arial"/>
+            <w:sz w:val="21"/>
+            <w:szCs w:val="21"/>
+            <w:shd w:val="clear" w:color="auto" w:fill="F9F9F9"/>
+          </w:rPr>
+          <w:t>https://www.youtube.com/c/LetsBuildTh...</w:t>
+        </w:r>
+      </w:hyperlink>
+      <w:r>
+        <w:rPr>
+          <w:rStyle w:val="style-scope"/>
+          <w:rFonts w:ascii="Arial" w:hAnsi="Arial" w:cs="Arial"/>
+          <w:color w:val="030303"/>
+          <w:sz w:val="21"/>
+          <w:szCs w:val="21"/>
+          <w:bdr w:val="none" w:sz="0" w:space="0" w:color="auto" w:frame="1"/>
+          <w:shd w:val="clear" w:color="auto" w:fill="F9F9F9"/>
+        </w:rPr>
+        <w:t xml:space="preserve">​ Android best practices: </w:t>
+      </w:r>
+      <w:r>
+        <w:fldChar w:fldCharType="begin"/>
+      </w:r>
+      <w:r>
+        <w:instrText xml:space="preserve"> HYPERLINK "https://www.youtube.com/redirect?event=video_description&amp;redir_token=QUFFLUhqbm5hSHBWU09nTUhwc1k0eXJLUlFSb2s1X2dOQXxBQ3Jtc0tuVzZlNlFSQ0JPVUJJNkRvQlY4Y1FnT0JubWdhQ3d4THZwck1rVmFONWtJelExcXgxdmFWZ0NYbkQxUzVfUzdDM2pRODk1akVMSTJuZmJISE82SVlVZnNpTW11TFo3TWRJWlVRUWI1ZkttN1JSUENYbw&amp;q=https%3A%2F%2Fdeveloper.android.com%2Fdistribute%2Fbest-practices" \t "_blank" </w:instrText>
+      </w:r>
+      <w:r>
+        <w:fldChar w:fldCharType="separate"/>
+      </w:r>
+      <w:r>
+        <w:rPr>
+          <w:rStyle w:val="Hyperlink"/>
+          <w:rFonts w:ascii="Arial" w:hAnsi="Arial" w:cs="Arial"/>
+          <w:sz w:val="21"/>
+          <w:szCs w:val="21"/>
+          <w:shd w:val="clear" w:color="auto" w:fill="F9F9F9"/>
+        </w:rPr>
+        <w:t>https://developer.android.com/distrib...</w:t>
+      </w:r>
+    </w:p>
+    <w:p>
+      <w:pPr>
+        <w:rPr>
+          <w:rStyle w:val="Hyperlink"/>
+          <w:rFonts w:ascii="Arial" w:hAnsi="Arial" w:cs="Arial"/>
+          <w:sz w:val="21"/>
+          <w:szCs w:val="21"/>
+          <w:shd w:val="clear" w:color="auto" w:fill="F9F9F9"/>
+        </w:rPr>
+      </w:pPr>
+      <w:r>
+        <w:fldChar w:fldCharType="end"/>
+      </w:r>
+      <w:r>
+        <w:rPr>
+          <w:rStyle w:val="style-scope"/>
+          <w:rFonts w:ascii="Arial" w:hAnsi="Arial" w:cs="Arial"/>
+          <w:color w:val="030303"/>
+          <w:sz w:val="21"/>
+          <w:szCs w:val="21"/>
+          <w:bdr w:val="none" w:sz="0" w:space="0" w:color="auto" w:frame="1"/>
+          <w:shd w:val="clear" w:color="auto" w:fill="F9F9F9"/>
+        </w:rPr>
+        <w:t xml:space="preserve">​ Android architecture guide: </w:t>
+      </w:r>
+      <w:r>
+        <w:fldChar w:fldCharType="begin"/>
+      </w:r>
+      <w:r>
+        <w:instrText xml:space="preserve"> HYPERLINK "https://www.youtube.com/redirect?event=video_description&amp;redir_token=QUFFLUhqbWFuVnBYYkcydzBTdk5Pd0VWSGpPaTFJaWhoUXxBQ3Jtc0tsZ0dGTHdVcTRsdVpSTTd5ZmdUR3ZXTlA3aHAyYUMwaFplUWJBR3ZTSUc5ak1jd0xUX3hQeGZhS1FFdE8xM0t6dXVuVjVueFlNRXB5eURyamVuWl9LSEp1ZDdJNjE0VUxwTHlwVGItV3FYN21GTy11cw&amp;q=https%3A%2F%2Fdeveloper.android.com%2Fjetpack%2Fguide" \t "_blank" </w:instrText>
+      </w:r>
+      <w:r>
+        <w:fldChar w:fldCharType="separate"/>
+      </w:r>
+      <w:r>
+        <w:rPr>
+          <w:rStyle w:val="Hyperlink"/>
+          <w:rFonts w:ascii="Arial" w:hAnsi="Arial" w:cs="Arial"/>
+          <w:sz w:val="21"/>
+          <w:szCs w:val="21"/>
+          <w:shd w:val="clear" w:color="auto" w:fill="F9F9F9"/>
+        </w:rPr>
+        <w:t>https://developer.android.com/jetpack...</w:t>
+      </w:r>
+    </w:p>
+    <w:p>
+      <w:pPr>
+        <w:rPr>
+          <w:rStyle w:val="Hyperlink"/>
+          <w:rFonts w:ascii="Arial" w:hAnsi="Arial" w:cs="Arial"/>
+          <w:sz w:val="21"/>
+          <w:szCs w:val="21"/>
+          <w:shd w:val="clear" w:color="auto" w:fill="F9F9F9"/>
+        </w:rPr>
+      </w:pPr>
+      <w:r>
+        <w:fldChar w:fldCharType="end"/>
+      </w:r>
+      <w:r>
+        <w:rPr>
+          <w:rStyle w:val="style-scope"/>
+          <w:rFonts w:ascii="Arial" w:hAnsi="Arial" w:cs="Arial"/>
+          <w:color w:val="030303"/>
+          <w:sz w:val="21"/>
+          <w:szCs w:val="21"/>
+          <w:bdr w:val="none" w:sz="0" w:space="0" w:color="auto" w:frame="1"/>
+          <w:shd w:val="clear" w:color="auto" w:fill="F9F9F9"/>
+        </w:rPr>
+        <w:t xml:space="preserve">​ Android Material Design: </w:t>
+      </w:r>
+      <w:r>
+        <w:fldChar w:fldCharType="begin"/>
+      </w:r>
+      <w:r>
+        <w:instrText xml:space="preserve"> HYPERLINK "https://www.youtube.com/redirect?event=video_description&amp;redir_token=QUFFLUhqbURJNlMtWWpWZFF2Rzl0QWpDa2t3LWRBR29fQXxBQ3Jtc0ttc3ZLejd2VHBSV0k3XzR2alh5UVpieGxpMWR3Z0Ffc0N3RVkyRDdiQjI4MmwtQktaYlRLVnFUWEhhUGtWQVVEWTdudnNBRUtwRnczSHNSWjM0Rl9XYnU0ZjVtWnpzNkY3NFh0dWJsY3llbmdJNEVPMA&amp;q=https%3A%2F%2Fdeveloper.android.com%2Fguide%2Ftopics%2Fui%2Flook-and-feel" \t "_blank" </w:instrText>
+      </w:r>
+      <w:r>
+        <w:fldChar w:fldCharType="separate"/>
+      </w:r>
+      <w:r>
+        <w:rPr>
+          <w:rStyle w:val="Hyperlink"/>
+          <w:rFonts w:ascii="Arial" w:hAnsi="Arial" w:cs="Arial"/>
+          <w:sz w:val="21"/>
+          <w:szCs w:val="21"/>
+          <w:shd w:val="clear" w:color="auto" w:fill="F9F9F9"/>
+        </w:rPr>
+        <w:t>https://developer.android.com/guide/t...</w:t>
+      </w:r>
+    </w:p>
+    <w:p>
+      <w:pPr>
+        <w:rPr>
+          <w:rFonts w:ascii="Arial" w:hAnsi="Arial" w:cs="Arial"/>
+          <w:color w:val="030303"/>
+          <w:sz w:val="21"/>
+          <w:szCs w:val="21"/>
+          <w:bdr w:val="none" w:sz="0" w:space="0" w:color="auto" w:frame="1"/>
+          <w:shd w:val="clear" w:color="auto" w:fill="F9F9F9"/>
+        </w:rPr>
+      </w:pPr>
+      <w:r>
+        <w:fldChar w:fldCharType="end"/>
+      </w:r>
+      <w:r>
+        <w:rPr>
+          <w:rStyle w:val="style-scope"/>
+          <w:rFonts w:ascii="Arial" w:hAnsi="Arial" w:cs="Arial"/>
+          <w:color w:val="030303"/>
+          <w:sz w:val="21"/>
+          <w:szCs w:val="21"/>
+          <w:bdr w:val="none" w:sz="0" w:space="0" w:color="auto" w:frame="1"/>
+          <w:shd w:val="clear" w:color="auto" w:fill="F9F9F9"/>
+        </w:rPr>
+        <w:t>​</w:t>
       </w:r>
       <w:bookmarkStart w:id="0" w:name="_GoBack"/>
       <w:bookmarkEnd w:id="0"/>
@@ -904,9 +1273,19 @@
           <w:sz w:val="23"/>
           <w:szCs w:val="23"/>
           <w:shd w:val="clear" w:color="auto" w:fill="F8F8F8"/>
-          <w:lang w:val="ru-RU"/>
-        </w:rPr>
-      </w:pPr>
+        </w:rPr>
+      </w:pPr>
+      <w:r>
+        <w:rPr>
+          <w:rFonts w:ascii="Arial" w:hAnsi="Arial" w:cs="Arial"/>
+          <w:color w:val="030303"/>
+          <w:sz w:val="21"/>
+          <w:szCs w:val="21"/>
+          <w:bdr w:val="none" w:sz="0" w:space="0" w:color="auto" w:frame="1"/>
+          <w:shd w:val="clear" w:color="auto" w:fill="F9F9F9"/>
+        </w:rPr>
+        <w:br/>
+      </w:r>
     </w:p>
     <w:p>
       <w:pPr>
@@ -916,17 +1295,21 @@
           <w:sz w:val="23"/>
           <w:szCs w:val="23"/>
           <w:shd w:val="clear" w:color="auto" w:fill="F8F8F8"/>
-          <w:lang w:val="ru-RU"/>
         </w:rPr>
       </w:pPr>
     </w:p>
     <w:p>
       <w:pPr>
         <w:rPr>
-          <w:lang w:val="ru-RU"/>
+          <w:rFonts w:ascii="Arial" w:hAnsi="Arial" w:cs="Arial"/>
+          <w:color w:val="1D1C1D"/>
+          <w:sz w:val="23"/>
+          <w:szCs w:val="23"/>
+          <w:shd w:val="clear" w:color="auto" w:fill="F8F8F8"/>
         </w:rPr>
       </w:pPr>
     </w:p>
+    <w:p/>
     <w:sectPr>
       <w:pgSz w:w="12240" w:h="15840"/>
       <w:pgMar w:top="1440" w:right="1440" w:bottom="1440" w:left="1440" w:header="720" w:footer="720" w:gutter="0"/>
@@ -1566,6 +1949,11 @@
       <w:contextualSpacing/>
     </w:pPr>
   </w:style>
+  <w:style w:type="character" w:customStyle="1" w:styleId="style-scope">
+    <w:name w:val="style-scope"/>
+    <w:basedOn w:val="DefaultParagraphFont"/>
+    <w:rsid w:val="00FC5E85"/>
+  </w:style>
 </w:styles>
 </file>
 

</xml_diff>

<commit_message>
folders for lesson 9 and HW were created and added some exapmles
</commit_message>
<xml_diff>
--- a/books/links.docx
+++ b/books/links.docx
@@ -14,119 +14,102 @@
           <w:lang w:val="ru-RU"/>
         </w:rPr>
       </w:pPr>
-      <w:r>
-        <w:fldChar w:fldCharType="begin"/>
-      </w:r>
-      <w:r>
-        <w:instrText xml:space="preserve"> HYPERLINK "https://developer.android.com/guide" \t "_blank" </w:instrText>
-      </w:r>
-      <w:r>
-        <w:fldChar w:fldCharType="separate"/>
-      </w:r>
-      <w:r>
-        <w:rPr>
-          <w:rStyle w:val="Hyperlink"/>
-          <w:rFonts w:ascii="Arial" w:hAnsi="Arial" w:cs="Arial"/>
-          <w:sz w:val="23"/>
-          <w:szCs w:val="23"/>
-          <w:shd w:val="clear" w:color="auto" w:fill="F8F8F8"/>
-        </w:rPr>
-        <w:t>https</w:t>
-      </w:r>
-      <w:r>
-        <w:rPr>
-          <w:rStyle w:val="Hyperlink"/>
-          <w:rFonts w:ascii="Arial" w:hAnsi="Arial" w:cs="Arial"/>
-          <w:sz w:val="23"/>
-          <w:szCs w:val="23"/>
-          <w:shd w:val="clear" w:color="auto" w:fill="F8F8F8"/>
-          <w:lang w:val="ru-RU"/>
-        </w:rPr>
-        <w:t>://</w:t>
-      </w:r>
-      <w:r>
-        <w:rPr>
-          <w:rStyle w:val="Hyperlink"/>
-          <w:rFonts w:ascii="Arial" w:hAnsi="Arial" w:cs="Arial"/>
-          <w:sz w:val="23"/>
-          <w:szCs w:val="23"/>
-          <w:shd w:val="clear" w:color="auto" w:fill="F8F8F8"/>
-        </w:rPr>
-        <w:t>developer</w:t>
-      </w:r>
-      <w:r>
-        <w:rPr>
-          <w:rStyle w:val="Hyperlink"/>
-          <w:rFonts w:ascii="Arial" w:hAnsi="Arial" w:cs="Arial"/>
-          <w:sz w:val="23"/>
-          <w:szCs w:val="23"/>
-          <w:shd w:val="clear" w:color="auto" w:fill="F8F8F8"/>
-          <w:lang w:val="ru-RU"/>
-        </w:rPr>
-        <w:t>.</w:t>
-      </w:r>
-      <w:r>
-        <w:rPr>
-          <w:rStyle w:val="Hyperlink"/>
-          <w:rFonts w:ascii="Arial" w:hAnsi="Arial" w:cs="Arial"/>
-          <w:sz w:val="23"/>
-          <w:szCs w:val="23"/>
-          <w:shd w:val="clear" w:color="auto" w:fill="F8F8F8"/>
-        </w:rPr>
-        <w:t>android</w:t>
-      </w:r>
-      <w:r>
-        <w:rPr>
-          <w:rStyle w:val="Hyperlink"/>
-          <w:rFonts w:ascii="Arial" w:hAnsi="Arial" w:cs="Arial"/>
-          <w:sz w:val="23"/>
-          <w:szCs w:val="23"/>
-          <w:shd w:val="clear" w:color="auto" w:fill="F8F8F8"/>
-          <w:lang w:val="ru-RU"/>
-        </w:rPr>
-        <w:t>.</w:t>
-      </w:r>
-      <w:r>
-        <w:rPr>
-          <w:rStyle w:val="Hyperlink"/>
-          <w:rFonts w:ascii="Arial" w:hAnsi="Arial" w:cs="Arial"/>
-          <w:sz w:val="23"/>
-          <w:szCs w:val="23"/>
-          <w:shd w:val="clear" w:color="auto" w:fill="F8F8F8"/>
-        </w:rPr>
-        <w:t>com</w:t>
-      </w:r>
-      <w:r>
-        <w:rPr>
-          <w:rStyle w:val="Hyperlink"/>
-          <w:rFonts w:ascii="Arial" w:hAnsi="Arial" w:cs="Arial"/>
-          <w:sz w:val="23"/>
-          <w:szCs w:val="23"/>
-          <w:shd w:val="clear" w:color="auto" w:fill="F8F8F8"/>
-          <w:lang w:val="ru-RU"/>
-        </w:rPr>
-        <w:t>/</w:t>
-      </w:r>
-      <w:r>
-        <w:rPr>
-          <w:rStyle w:val="Hyperlink"/>
-          <w:rFonts w:ascii="Arial" w:hAnsi="Arial" w:cs="Arial"/>
-          <w:sz w:val="23"/>
-          <w:szCs w:val="23"/>
-          <w:shd w:val="clear" w:color="auto" w:fill="F8F8F8"/>
-        </w:rPr>
-        <w:t>guide</w:t>
-      </w:r>
-      <w:r>
-        <w:rPr>
-          <w:rStyle w:val="Hyperlink"/>
-          <w:rFonts w:ascii="Arial" w:hAnsi="Arial" w:cs="Arial"/>
-          <w:sz w:val="23"/>
-          <w:szCs w:val="23"/>
-          <w:shd w:val="clear" w:color="auto" w:fill="F8F8F8"/>
-        </w:rPr>
-        <w:fldChar w:fldCharType="end"/>
-      </w:r>
+      <w:hyperlink r:id="rId5" w:tgtFrame="_blank" w:history="1">
+        <w:r>
+          <w:rPr>
+            <w:rStyle w:val="Hyperlink"/>
+            <w:rFonts w:ascii="Arial" w:hAnsi="Arial" w:cs="Arial"/>
+            <w:sz w:val="23"/>
+            <w:szCs w:val="23"/>
+            <w:shd w:val="clear" w:color="auto" w:fill="F8F8F8"/>
+          </w:rPr>
+          <w:t>https</w:t>
+        </w:r>
+        <w:r>
+          <w:rPr>
+            <w:rStyle w:val="Hyperlink"/>
+            <w:rFonts w:ascii="Arial" w:hAnsi="Arial" w:cs="Arial"/>
+            <w:sz w:val="23"/>
+            <w:szCs w:val="23"/>
+            <w:shd w:val="clear" w:color="auto" w:fill="F8F8F8"/>
+            <w:lang w:val="ru-RU"/>
+          </w:rPr>
+          <w:t>://</w:t>
+        </w:r>
+        <w:r>
+          <w:rPr>
+            <w:rStyle w:val="Hyperlink"/>
+            <w:rFonts w:ascii="Arial" w:hAnsi="Arial" w:cs="Arial"/>
+            <w:sz w:val="23"/>
+            <w:szCs w:val="23"/>
+            <w:shd w:val="clear" w:color="auto" w:fill="F8F8F8"/>
+          </w:rPr>
+          <w:t>developer</w:t>
+        </w:r>
+        <w:r>
+          <w:rPr>
+            <w:rStyle w:val="Hyperlink"/>
+            <w:rFonts w:ascii="Arial" w:hAnsi="Arial" w:cs="Arial"/>
+            <w:sz w:val="23"/>
+            <w:szCs w:val="23"/>
+            <w:shd w:val="clear" w:color="auto" w:fill="F8F8F8"/>
+            <w:lang w:val="ru-RU"/>
+          </w:rPr>
+          <w:t>.</w:t>
+        </w:r>
+        <w:r>
+          <w:rPr>
+            <w:rStyle w:val="Hyperlink"/>
+            <w:rFonts w:ascii="Arial" w:hAnsi="Arial" w:cs="Arial"/>
+            <w:sz w:val="23"/>
+            <w:szCs w:val="23"/>
+            <w:shd w:val="clear" w:color="auto" w:fill="F8F8F8"/>
+          </w:rPr>
+          <w:t>android</w:t>
+        </w:r>
+        <w:r>
+          <w:rPr>
+            <w:rStyle w:val="Hyperlink"/>
+            <w:rFonts w:ascii="Arial" w:hAnsi="Arial" w:cs="Arial"/>
+            <w:sz w:val="23"/>
+            <w:szCs w:val="23"/>
+            <w:shd w:val="clear" w:color="auto" w:fill="F8F8F8"/>
+            <w:lang w:val="ru-RU"/>
+          </w:rPr>
+          <w:t>.</w:t>
+        </w:r>
+        <w:r>
+          <w:rPr>
+            <w:rStyle w:val="Hyperlink"/>
+            <w:rFonts w:ascii="Arial" w:hAnsi="Arial" w:cs="Arial"/>
+            <w:sz w:val="23"/>
+            <w:szCs w:val="23"/>
+            <w:shd w:val="clear" w:color="auto" w:fill="F8F8F8"/>
+          </w:rPr>
+          <w:t>com</w:t>
+        </w:r>
+        <w:r>
+          <w:rPr>
+            <w:rStyle w:val="Hyperlink"/>
+            <w:rFonts w:ascii="Arial" w:hAnsi="Arial" w:cs="Arial"/>
+            <w:sz w:val="23"/>
+            <w:szCs w:val="23"/>
+            <w:shd w:val="clear" w:color="auto" w:fill="F8F8F8"/>
+            <w:lang w:val="ru-RU"/>
+          </w:rPr>
+          <w:t>/</w:t>
+        </w:r>
+        <w:r>
+          <w:rPr>
+            <w:rStyle w:val="Hyperlink"/>
+            <w:rFonts w:ascii="Arial" w:hAnsi="Arial" w:cs="Arial"/>
+            <w:sz w:val="23"/>
+            <w:szCs w:val="23"/>
+            <w:shd w:val="clear" w:color="auto" w:fill="F8F8F8"/>
+          </w:rPr>
+          <w:t>guide</w:t>
+        </w:r>
+      </w:hyperlink>
       <w:r>
         <w:rPr>
           <w:rFonts w:ascii="Arial" w:hAnsi="Arial" w:cs="Arial"/>
@@ -137,7 +120,7 @@
         </w:rPr>
         <w:br/>
       </w:r>
-      <w:hyperlink r:id="rId5" w:tgtFrame="_blank" w:history="1">
+      <w:hyperlink r:id="rId6" w:tgtFrame="_blank" w:history="1">
         <w:r>
           <w:rPr>
             <w:rStyle w:val="Hyperlink"/>
@@ -321,7 +304,7 @@
         </w:rPr>
         <w:br/>
       </w:r>
-      <w:hyperlink r:id="rId6" w:tgtFrame="_blank" w:history="1">
+      <w:hyperlink r:id="rId7" w:tgtFrame="_blank" w:history="1">
         <w:r>
           <w:rPr>
             <w:rStyle w:val="Hyperlink"/>
@@ -413,7 +396,7 @@
         </w:rPr>
         <w:br/>
       </w:r>
-      <w:hyperlink r:id="rId7" w:tgtFrame="_blank" w:history="1">
+      <w:hyperlink r:id="rId8" w:tgtFrame="_blank" w:history="1">
         <w:r>
           <w:rPr>
             <w:rStyle w:val="Hyperlink"/>
@@ -517,7 +500,7 @@
         </w:rPr>
         <w:br/>
       </w:r>
-      <w:hyperlink r:id="rId8" w:tgtFrame="_blank" w:history="1">
+      <w:hyperlink r:id="rId9" w:tgtFrame="_blank" w:history="1">
         <w:r>
           <w:rPr>
             <w:rStyle w:val="Hyperlink"/>
@@ -663,11 +646,9 @@
         </w:rPr>
         <w:t>://</w:t>
       </w:r>
-      <w:proofErr w:type="spellStart"/>
       <w:r>
         <w:t>metanit</w:t>
       </w:r>
-      <w:proofErr w:type="spellEnd"/>
       <w:r>
         <w:rPr>
           <w:lang w:val="ru-RU"/>
@@ -683,11 +664,9 @@
         </w:rPr>
         <w:t>/</w:t>
       </w:r>
-      <w:proofErr w:type="spellStart"/>
       <w:r>
         <w:t>kotlin</w:t>
       </w:r>
-      <w:proofErr w:type="spellEnd"/>
       <w:r>
         <w:rPr>
           <w:lang w:val="ru-RU"/>
@@ -870,7 +849,7 @@
           <w:lang w:val="ru-RU"/>
         </w:rPr>
       </w:pPr>
-      <w:hyperlink r:id="rId9" w:history="1">
+      <w:hyperlink r:id="rId10" w:history="1">
         <w:r>
           <w:rPr>
             <w:rStyle w:val="Hyperlink"/>
@@ -927,33 +906,7 @@
           <w:bdr w:val="none" w:sz="0" w:space="0" w:color="auto" w:frame="1"/>
           <w:shd w:val="clear" w:color="auto" w:fill="F9F9F9"/>
         </w:rPr>
-        <w:t xml:space="preserve">Android basics in </w:t>
-      </w:r>
-      <w:proofErr w:type="spellStart"/>
-      <w:r>
-        <w:rPr>
-          <w:rStyle w:val="style-scope"/>
-          <w:rFonts w:ascii="Arial" w:hAnsi="Arial" w:cs="Arial"/>
-          <w:color w:val="030303"/>
-          <w:sz w:val="21"/>
-          <w:szCs w:val="21"/>
-          <w:bdr w:val="none" w:sz="0" w:space="0" w:color="auto" w:frame="1"/>
-          <w:shd w:val="clear" w:color="auto" w:fill="F9F9F9"/>
-        </w:rPr>
-        <w:t>Kotlin</w:t>
-      </w:r>
-      <w:proofErr w:type="spellEnd"/>
-      <w:r>
-        <w:rPr>
-          <w:rStyle w:val="style-scope"/>
-          <w:rFonts w:ascii="Arial" w:hAnsi="Arial" w:cs="Arial"/>
-          <w:color w:val="030303"/>
-          <w:sz w:val="21"/>
-          <w:szCs w:val="21"/>
-          <w:bdr w:val="none" w:sz="0" w:space="0" w:color="auto" w:frame="1"/>
-          <w:shd w:val="clear" w:color="auto" w:fill="F9F9F9"/>
-        </w:rPr>
-        <w:t xml:space="preserve"> (Free course from Google): </w:t>
+        <w:t xml:space="preserve">Android basics in Kotlin (Free course from Google): </w:t>
       </w:r>
       <w:r>
         <w:fldChar w:fldCharType="begin"/>
@@ -1048,61 +1001,9 @@
           <w:bdr w:val="none" w:sz="0" w:space="0" w:color="auto" w:frame="1"/>
           <w:shd w:val="clear" w:color="auto" w:fill="F9F9F9"/>
         </w:rPr>
-        <w:t xml:space="preserve">​ </w:t>
-      </w:r>
-      <w:proofErr w:type="spellStart"/>
-      <w:r>
-        <w:rPr>
-          <w:rStyle w:val="style-scope"/>
-          <w:rFonts w:ascii="Arial" w:hAnsi="Arial" w:cs="Arial"/>
-          <w:color w:val="030303"/>
-          <w:sz w:val="21"/>
-          <w:szCs w:val="21"/>
-          <w:bdr w:val="none" w:sz="0" w:space="0" w:color="auto" w:frame="1"/>
-          <w:shd w:val="clear" w:color="auto" w:fill="F9F9F9"/>
-        </w:rPr>
-        <w:t>LetsBuildThatApp</w:t>
-      </w:r>
-      <w:proofErr w:type="spellEnd"/>
-      <w:r>
-        <w:rPr>
-          <w:rStyle w:val="style-scope"/>
-          <w:rFonts w:ascii="Arial" w:hAnsi="Arial" w:cs="Arial"/>
-          <w:color w:val="030303"/>
-          <w:sz w:val="21"/>
-          <w:szCs w:val="21"/>
-          <w:bdr w:val="none" w:sz="0" w:space="0" w:color="auto" w:frame="1"/>
-          <w:shd w:val="clear" w:color="auto" w:fill="F9F9F9"/>
-        </w:rPr>
-        <w:t xml:space="preserve"> channel for developing </w:t>
-      </w:r>
-      <w:proofErr w:type="spellStart"/>
-      <w:r>
-        <w:rPr>
-          <w:rStyle w:val="style-scope"/>
-          <w:rFonts w:ascii="Arial" w:hAnsi="Arial" w:cs="Arial"/>
-          <w:color w:val="030303"/>
-          <w:sz w:val="21"/>
-          <w:szCs w:val="21"/>
-          <w:bdr w:val="none" w:sz="0" w:space="0" w:color="auto" w:frame="1"/>
-          <w:shd w:val="clear" w:color="auto" w:fill="F9F9F9"/>
-        </w:rPr>
-        <w:t>iOS</w:t>
-      </w:r>
-      <w:proofErr w:type="spellEnd"/>
-      <w:r>
-        <w:rPr>
-          <w:rStyle w:val="style-scope"/>
-          <w:rFonts w:ascii="Arial" w:hAnsi="Arial" w:cs="Arial"/>
-          <w:color w:val="030303"/>
-          <w:sz w:val="21"/>
-          <w:szCs w:val="21"/>
-          <w:bdr w:val="none" w:sz="0" w:space="0" w:color="auto" w:frame="1"/>
-          <w:shd w:val="clear" w:color="auto" w:fill="F9F9F9"/>
-        </w:rPr>
-        <w:t xml:space="preserve">/Android apps: </w:t>
-      </w:r>
-      <w:hyperlink r:id="rId10" w:history="1">
+        <w:t xml:space="preserve">​ LetsBuildThatApp channel for developing iOS/Android apps: </w:t>
+      </w:r>
+      <w:hyperlink r:id="rId11" w:history="1">
         <w:r>
           <w:rPr>
             <w:rStyle w:val="Hyperlink"/>
@@ -1194,7 +1095,6 @@
     <w:p>
       <w:pPr>
         <w:rPr>
-          <w:rStyle w:val="Hyperlink"/>
           <w:rFonts w:ascii="Arial" w:hAnsi="Arial" w:cs="Arial"/>
           <w:sz w:val="21"/>
           <w:szCs w:val="21"/>
@@ -1216,30 +1116,100 @@
         </w:rPr>
         <w:t xml:space="preserve">​ Android Material Design: </w:t>
       </w:r>
-      <w:r>
+      <w:bookmarkStart w:id="0" w:name="_GoBack"/>
+      <w:bookmarkEnd w:id="0"/>
+      <w:r>
+        <w:rPr>
+          <w:rFonts w:ascii="Arial" w:hAnsi="Arial" w:cs="Arial"/>
+          <w:sz w:val="21"/>
+          <w:szCs w:val="21"/>
+          <w:shd w:val="clear" w:color="auto" w:fill="F9F9F9"/>
+        </w:rPr>
         <w:fldChar w:fldCharType="begin"/>
       </w:r>
       <w:r>
-        <w:instrText xml:space="preserve"> HYPERLINK "https://www.youtube.com/redirect?event=video_description&amp;redir_token=QUFFLUhqbURJNlMtWWpWZFF2Rzl0QWpDa2t3LWRBR29fQXxBQ3Jtc0ttc3ZLejd2VHBSV0k3XzR2alh5UVpieGxpMWR3Z0Ffc0N3RVkyRDdiQjI4MmwtQktaYlRLVnFUWEhhUGtWQVVEWTdudnNBRUtwRnczSHNSWjM0Rl9XYnU0ZjVtWnpzNkY3NFh0dWJsY3llbmdJNEVPMA&amp;q=https%3A%2F%2Fdeveloper.android.com%2Fguide%2Ftopics%2Fui%2Flook-and-feel" \t "_blank" </w:instrText>
-      </w:r>
-      <w:r>
-        <w:fldChar w:fldCharType="separate"/>
-      </w:r>
-      <w:r>
-        <w:rPr>
-          <w:rStyle w:val="Hyperlink"/>
-          <w:rFonts w:ascii="Arial" w:hAnsi="Arial" w:cs="Arial"/>
-          <w:sz w:val="21"/>
-          <w:szCs w:val="21"/>
-          <w:shd w:val="clear" w:color="auto" w:fill="F9F9F9"/>
-        </w:rPr>
-        <w:t>https://developer.android.com/guide/t...</w:t>
+        <w:rPr>
+          <w:rFonts w:ascii="Arial" w:hAnsi="Arial" w:cs="Arial"/>
+          <w:sz w:val="21"/>
+          <w:szCs w:val="21"/>
+          <w:shd w:val="clear" w:color="auto" w:fill="F9F9F9"/>
+        </w:rPr>
+        <w:instrText xml:space="preserve"> HYPERLINK "</w:instrText>
+      </w:r>
+      <w:r>
+        <w:rPr>
+          <w:rFonts w:ascii="Arial" w:hAnsi="Arial" w:cs="Arial"/>
+          <w:sz w:val="21"/>
+          <w:szCs w:val="21"/>
+          <w:shd w:val="clear" w:color="auto" w:fill="F9F9F9"/>
+        </w:rPr>
+        <w:instrText>https://developer.android.com/guide</w:instrText>
       </w:r>
     </w:p>
     <w:p>
       <w:pPr>
         <w:rPr>
           <w:rFonts w:ascii="Arial" w:hAnsi="Arial" w:cs="Arial"/>
+          <w:sz w:val="21"/>
+          <w:szCs w:val="21"/>
+          <w:shd w:val="clear" w:color="auto" w:fill="F9F9F9"/>
+        </w:rPr>
+      </w:pPr>
+    </w:p>
+    <w:p>
+      <w:pPr>
+        <w:rPr>
+          <w:rStyle w:val="Hyperlink"/>
+          <w:rFonts w:ascii="Arial" w:hAnsi="Arial" w:cs="Arial"/>
+          <w:sz w:val="21"/>
+          <w:szCs w:val="21"/>
+          <w:shd w:val="clear" w:color="auto" w:fill="F9F9F9"/>
+        </w:rPr>
+      </w:pPr>
+      <w:r>
+        <w:rPr>
+          <w:rFonts w:ascii="Arial" w:hAnsi="Arial" w:cs="Arial"/>
+          <w:sz w:val="21"/>
+          <w:szCs w:val="21"/>
+          <w:shd w:val="clear" w:color="auto" w:fill="F9F9F9"/>
+        </w:rPr>
+        <w:instrText xml:space="preserve">" </w:instrText>
+      </w:r>
+      <w:r>
+        <w:rPr>
+          <w:rFonts w:ascii="Arial" w:hAnsi="Arial" w:cs="Arial"/>
+          <w:sz w:val="21"/>
+          <w:szCs w:val="21"/>
+          <w:shd w:val="clear" w:color="auto" w:fill="F9F9F9"/>
+        </w:rPr>
+        <w:fldChar w:fldCharType="separate"/>
+      </w:r>
+      <w:r>
+        <w:rPr>
+          <w:rStyle w:val="Hyperlink"/>
+          <w:rFonts w:ascii="Arial" w:hAnsi="Arial" w:cs="Arial"/>
+          <w:sz w:val="21"/>
+          <w:szCs w:val="21"/>
+          <w:shd w:val="clear" w:color="auto" w:fill="F9F9F9"/>
+        </w:rPr>
+        <w:t>https://developer.android.com/guide</w:t>
+      </w:r>
+    </w:p>
+    <w:p>
+      <w:pPr>
+        <w:rPr>
+          <w:rStyle w:val="Hyperlink"/>
+          <w:rFonts w:ascii="Arial" w:hAnsi="Arial" w:cs="Arial"/>
+          <w:sz w:val="21"/>
+          <w:szCs w:val="21"/>
+          <w:shd w:val="clear" w:color="auto" w:fill="F9F9F9"/>
+        </w:rPr>
+      </w:pPr>
+    </w:p>
+    <w:p>
+      <w:pPr>
+        <w:rPr>
+          <w:rFonts w:ascii="Arial" w:hAnsi="Arial" w:cs="Arial"/>
           <w:color w:val="030303"/>
           <w:sz w:val="21"/>
           <w:szCs w:val="21"/>
@@ -1248,6 +1218,12 @@
         </w:rPr>
       </w:pPr>
       <w:r>
+        <w:rPr>
+          <w:rFonts w:ascii="Arial" w:hAnsi="Arial" w:cs="Arial"/>
+          <w:sz w:val="21"/>
+          <w:szCs w:val="21"/>
+          <w:shd w:val="clear" w:color="auto" w:fill="F9F9F9"/>
+        </w:rPr>
         <w:fldChar w:fldCharType="end"/>
       </w:r>
       <w:r>
@@ -1262,8 +1238,18 @@
         </w:rPr>
         <w:t>​</w:t>
       </w:r>
-      <w:bookmarkStart w:id="0" w:name="_GoBack"/>
-      <w:bookmarkEnd w:id="0"/>
+      <w:r>
+        <w:rPr>
+          <w:rStyle w:val="style-scope"/>
+          <w:rFonts w:ascii="Arial" w:hAnsi="Arial" w:cs="Arial"/>
+          <w:color w:val="030303"/>
+          <w:sz w:val="21"/>
+          <w:szCs w:val="21"/>
+          <w:bdr w:val="none" w:sz="0" w:space="0" w:color="auto" w:frame="1"/>
+          <w:shd w:val="clear" w:color="auto" w:fill="F9F9F9"/>
+        </w:rPr>
+        <w:t>http://developer.alexanderklimov.ru/android/</w:t>
+      </w:r>
     </w:p>
     <w:p>
       <w:pPr>
@@ -1954,6 +1940,18 @@
     <w:basedOn w:val="DefaultParagraphFont"/>
     <w:rsid w:val="00FC5E85"/>
   </w:style>
+  <w:style w:type="character" w:styleId="FollowedHyperlink">
+    <w:name w:val="FollowedHyperlink"/>
+    <w:basedOn w:val="DefaultParagraphFont"/>
+    <w:uiPriority w:val="99"/>
+    <w:semiHidden/>
+    <w:unhideWhenUsed/>
+    <w:rsid w:val="005B1EFB"/>
+    <w:rPr>
+      <w:color w:val="954F72" w:themeColor="followedHyperlink"/>
+      <w:u w:val="single"/>
+    </w:rPr>
+  </w:style>
 </w:styles>
 </file>
 

</xml_diff>